<commit_message>
fix bug in clean.py and updated books
</commit_message>
<xml_diff>
--- a/geeksforgeeks-book/AdvancedDataStructure/AdvancedDataStructure.docx
+++ b/geeksforgeeks-book/AdvancedDataStructure/AdvancedDataStructure.docx
@@ -66,7 +66,7 @@
     </w:p>
     <w:p>
       <w:r>
-        <w:t xml:space="preserve">Updated on August 13, 2015</w:t>
+        <w:t xml:space="preserve">Updated on September 12, 2015</w:t>
       </w:r>
     </w:p>
     <w:p>
@@ -184,7 +184,7 @@
     </w:lvl>
   </w:abstractNum>
   <w:abstractNum w:abstractNumId="990">
-    <w:nsid w:val="1b8d9d27"/>
+    <w:nsid w:val="a026329e"/>
     <w:multiLevelType w:val="multilevel"/>
     <w:lvl w:ilvl="0">
       <w:numFmt w:val="bullet"/>

</xml_diff>